<commit_message>
minor fixes to theoretical minimum
</commit_message>
<xml_diff>
--- a/ITMO.LINAL/FirstSection/TheoreticalMinimum.docx
+++ b/ITMO.LINAL/FirstSection/TheoreticalMinimum.docx
@@ -78,7 +78,6 @@
       <w:r>
         <w:t xml:space="preserve"> × </w:t>
       </w:r>
-      <w:proofErr w:type="gramStart"/>
       <w:r>
         <w:rPr>
           <w:lang w:val="en-US"/>
@@ -86,7 +85,7 @@
         <w:t>R</w:t>
       </w:r>
       <w:r>
-        <w:t xml:space="preserve">: </w:t>
+        <w:t>:</w:t>
       </w:r>
       <w:r>
         <w:t xml:space="preserve"> </w:t>
@@ -97,7 +96,6 @@
         </w:rPr>
         <w:t>z</w:t>
       </w:r>
-      <w:proofErr w:type="gramEnd"/>
       <w:r>
         <w:t xml:space="preserve"> = (</w:t>
       </w:r>
@@ -117,7 +115,28 @@
         <w:t>b</w:t>
       </w:r>
       <w:r>
-        <w:t xml:space="preserve">) ∈ </w:t>
+        <w:t>)</w:t>
+      </w:r>
+      <w:r>
+        <w:t xml:space="preserve">, </w:t>
+      </w:r>
+      <w:r>
+        <w:rPr>
+          <w:lang w:val="en-US"/>
+        </w:rPr>
+        <w:t>a</w:t>
+      </w:r>
+      <w:r>
+        <w:t xml:space="preserve">, </w:t>
+      </w:r>
+      <w:r>
+        <w:rPr>
+          <w:lang w:val="en-US"/>
+        </w:rPr>
+        <w:t>b</w:t>
+      </w:r>
+      <w:r>
+        <w:t xml:space="preserve"> ∈ </w:t>
       </w:r>
       <w:r>
         <w:rPr>
@@ -126,10 +145,10 @@
         <w:t>R</w:t>
       </w:r>
       <w:r>
-        <w:t xml:space="preserve">, </w:t>
-      </w:r>
-      <w:r>
-        <w:t xml:space="preserve">  </w:t>
+        <w:t>,</w:t>
+      </w:r>
+      <w:r>
+        <w:t xml:space="preserve"> </w:t>
       </w:r>
       <w:r>
         <w:t xml:space="preserve">снабженного операциями умножения и сложения индуцированными из </w:t>
@@ -2540,6 +2559,55 @@
                   <w:b/>
                   <w:bCs/>
                   <w:i/>
+                  <w:lang w:val="en-US"/>
+                </w:rPr>
+              </m:ctrlPr>
+            </m:sSupPr>
+            <m:e>
+              <m:r>
+                <m:rPr>
+                  <m:sty m:val="bi"/>
+                </m:rPr>
+                <w:rPr>
+                  <w:lang w:val="en-US"/>
+                </w:rPr>
+                <m:t>z</m:t>
+              </m:r>
+            </m:e>
+            <m:sup>
+              <m:r>
+                <m:rPr>
+                  <m:sty m:val="bi"/>
+                </m:rPr>
+                <w:rPr>
+                  <w:lang w:val="en-US"/>
+                </w:rPr>
+                <m:t>n</m:t>
+              </m:r>
+            </m:sup>
+          </m:sSup>
+          <m:r>
+            <m:rPr>
+              <m:sty m:val="bi"/>
+            </m:rPr>
+            <w:rPr>
+              <w:lang w:val="en-US"/>
+            </w:rPr>
+            <m:t>=</m:t>
+          </m:r>
+          <m:r>
+            <m:rPr>
+              <m:sty m:val="bi"/>
+            </m:rPr>
+            <m:t>(</m:t>
+          </m:r>
+          <m:sSup>
+            <m:sSupPr>
+              <m:ctrlPr>
+                <w:rPr>
+                  <w:b/>
+                  <w:bCs/>
+                  <w:i/>
                 </w:rPr>
               </m:ctrlPr>
             </m:sSupPr>
@@ -2579,6 +2647,12 @@
                   <m:sty m:val="p"/>
                 </m:rPr>
                 <m:t>φ)</m:t>
+              </m:r>
+              <m:r>
+                <m:rPr>
+                  <m:sty m:val="p"/>
+                </m:rPr>
+                <m:t>)</m:t>
               </m:r>
             </m:e>
             <m:sup>
@@ -3517,7 +3591,13 @@
         <w:t>θ</w:t>
       </w:r>
       <w:r>
-        <w:t xml:space="preserve"> ∈ М называется нейтральным элементом алгебраической системы </w:t>
+        <w:t xml:space="preserve"> ∈ М называется </w:t>
+      </w:r>
+      <w:r>
+        <w:t>поглощающим</w:t>
+      </w:r>
+      <w:r>
+        <w:t xml:space="preserve"> элементом алгебраической системы </w:t>
       </w:r>
       <w:r>
         <w:t>&lt;</w:t>
@@ -3697,6 +3777,285 @@
           <w:lang w:val="en-US"/>
         </w:rPr>
       </w:pPr>
+      <w:r>
+        <w:rPr>
+          <w:b/>
+          <w:bCs/>
+          <w:lang w:val="en-US"/>
+        </w:rPr>
+        <w:t>Что называется алгебраической структурой?</w:t>
+      </w:r>
+    </w:p>
+    <w:p>
+      <w:pPr>
+        <w:pStyle w:val="1"/>
+        <w:numPr>
+          <w:ilvl w:val="0"/>
+          <w:numId w:val="0"/>
+        </w:numPr>
+      </w:pPr>
+      <w:r>
+        <w:t xml:space="preserve">Алгебраической структурой </w:t>
+      </w:r>
+      <w:r>
+        <w:t>&lt;</w:t>
+      </w:r>
+      <w:r>
+        <w:rPr>
+          <w:lang w:val="en-US"/>
+        </w:rPr>
+        <w:t>M</w:t>
+      </w:r>
+      <w:r>
+        <w:t>, *&gt;</w:t>
+      </w:r>
+      <w:r>
+        <w:t xml:space="preserve"> называется множество </w:t>
+      </w:r>
+      <w:r>
+        <w:rPr>
+          <w:lang w:val="en-US"/>
+        </w:rPr>
+        <w:t>M</w:t>
+      </w:r>
+      <w:r>
+        <w:t xml:space="preserve"> </w:t>
+      </w:r>
+      <w:r>
+        <w:t>с зафиксированным на нём оператором *</w:t>
+      </w:r>
+      <w:r>
+        <w:t>.</w:t>
+      </w:r>
+    </w:p>
+    <w:p>
+      <w:pPr>
+        <w:pStyle w:val="1"/>
+        <w:ind w:hanging="426"/>
+        <w:rPr>
+          <w:b/>
+          <w:bCs/>
+        </w:rPr>
+      </w:pPr>
+      <w:r>
+        <w:rPr>
+          <w:b/>
+          <w:bCs/>
+        </w:rPr>
+        <w:t>Что называется внешним законом композиции?</w:t>
+      </w:r>
+    </w:p>
+    <w:p>
+      <w:pPr>
+        <w:pStyle w:val="1"/>
+        <w:numPr>
+          <w:ilvl w:val="0"/>
+          <w:numId w:val="0"/>
+        </w:numPr>
+      </w:pPr>
+      <w:r>
+        <w:t>Внешним законом композиции элементов множества Ω, называемых множеством операторов закона, и элементов множества M называется отображение множества Ω × M в M.</w:t>
+      </w:r>
+    </w:p>
+    <w:p>
+      <w:pPr>
+        <w:pStyle w:val="1"/>
+        <w:ind w:hanging="426"/>
+        <w:rPr>
+          <w:b/>
+          <w:bCs/>
+        </w:rPr>
+      </w:pPr>
+      <w:r>
+        <w:rPr>
+          <w:b/>
+          <w:bCs/>
+        </w:rPr>
+        <w:t>Перечислите аксиомы группы.</w:t>
+      </w:r>
+    </w:p>
+    <w:p>
+      <w:pPr>
+        <w:pStyle w:val="1"/>
+        <w:numPr>
+          <w:ilvl w:val="0"/>
+          <w:numId w:val="0"/>
+        </w:numPr>
+      </w:pPr>
+      <w:r>
+        <w:t xml:space="preserve">Алгебраическая структура </w:t>
+      </w:r>
+      <w:r>
+        <w:t>&lt;</w:t>
+      </w:r>
+      <w:r>
+        <w:rPr>
+          <w:lang w:val="en-US"/>
+        </w:rPr>
+        <w:t>G</w:t>
+      </w:r>
+      <w:r>
+        <w:t>, *&gt;</w:t>
+      </w:r>
+      <w:r>
+        <w:t xml:space="preserve"> называется группой если выполнены следующие требования (аксиомы группы):</w:t>
+      </w:r>
+    </w:p>
+    <w:p>
+      <w:pPr>
+        <w:pStyle w:val="1"/>
+        <w:numPr>
+          <w:ilvl w:val="0"/>
+          <w:numId w:val="0"/>
+        </w:numPr>
+      </w:pPr>
+      <w:r>
+        <w:t>1) А</w:t>
+      </w:r>
+      <w:r>
+        <w:t>ссоциативность:</w:t>
+      </w:r>
+      <w:r>
+        <w:t xml:space="preserve"> </w:t>
+      </w:r>
+      <w:r>
+        <w:t>(</w:t>
+      </w:r>
+      <w:bookmarkStart w:id="0" w:name="_Hlk180142846"/>
+      <w:r>
+        <w:t>∀</w:t>
+      </w:r>
+      <w:bookmarkEnd w:id="0"/>
+      <w:r>
+        <w:t xml:space="preserve"> </w:t>
+      </w:r>
+      <w:r>
+        <w:rPr>
+          <w:lang w:val="en-US"/>
+        </w:rPr>
+        <w:t>x</w:t>
+      </w:r>
+      <w:r>
+        <w:t xml:space="preserve">, </w:t>
+      </w:r>
+      <w:r>
+        <w:rPr>
+          <w:lang w:val="en-US"/>
+        </w:rPr>
+        <w:t>y</w:t>
+      </w:r>
+      <w:r>
+        <w:t xml:space="preserve">, </w:t>
+      </w:r>
+      <w:r>
+        <w:rPr>
+          <w:lang w:val="en-US"/>
+        </w:rPr>
+        <w:t>z</w:t>
+      </w:r>
+      <w:r>
+        <w:t xml:space="preserve"> </w:t>
+      </w:r>
+      <w:r>
+        <w:t>∈</w:t>
+      </w:r>
+      <w:r>
+        <w:t xml:space="preserve"> </w:t>
+      </w:r>
+      <w:r>
+        <w:rPr>
+          <w:lang w:val="en-US"/>
+        </w:rPr>
+        <w:t>G</w:t>
+      </w:r>
+      <w:r>
+        <w:t>) x ∗ (y ∗ z) = (x ∗ y) ∗ z;</w:t>
+      </w:r>
+    </w:p>
+    <w:p>
+      <w:pPr>
+        <w:pStyle w:val="1"/>
+        <w:numPr>
+          <w:ilvl w:val="0"/>
+          <w:numId w:val="0"/>
+        </w:numPr>
+      </w:pPr>
+      <w:r>
+        <w:t xml:space="preserve">2) Существование </w:t>
+      </w:r>
+      <w:r>
+        <w:t>нейтральн</w:t>
+      </w:r>
+      <w:r>
+        <w:t>ого</w:t>
+      </w:r>
+      <w:r>
+        <w:t xml:space="preserve"> элемент</w:t>
+      </w:r>
+      <w:r>
+        <w:t>а</w:t>
+      </w:r>
+      <w:r>
+        <w:t>: ∃ e ∈ G: ∀x ∈ G x ∗ e = x = e ∗ x;</w:t>
+      </w:r>
+    </w:p>
+    <w:p>
+      <w:pPr>
+        <w:pStyle w:val="1"/>
+        <w:numPr>
+          <w:ilvl w:val="0"/>
+          <w:numId w:val="0"/>
+        </w:numPr>
+      </w:pPr>
+      <w:r>
+        <w:t>3) обратный элемент: ∀x ∈ G ∃ x</w:t>
+      </w:r>
+      <w:r>
+        <w:rPr>
+          <w:vertAlign w:val="superscript"/>
+        </w:rPr>
+        <w:t>-1</w:t>
+      </w:r>
+      <w:r>
+        <w:t>: x ∗ x</w:t>
+      </w:r>
+      <w:r>
+        <w:rPr>
+          <w:vertAlign w:val="superscript"/>
+        </w:rPr>
+        <w:t>-1</w:t>
+      </w:r>
+      <w:r>
+        <w:t xml:space="preserve"> = x</w:t>
+      </w:r>
+      <w:r>
+        <w:rPr>
+          <w:vertAlign w:val="superscript"/>
+        </w:rPr>
+        <w:t>-1</w:t>
+      </w:r>
+      <w:r>
+        <w:t xml:space="preserve"> ∗ x = </w:t>
+      </w:r>
+      <w:r>
+        <w:rPr>
+          <w:lang w:val="en-US"/>
+        </w:rPr>
+        <w:t>e</w:t>
+      </w:r>
+      <w:r>
+        <w:t>;</w:t>
+      </w:r>
+    </w:p>
+    <w:p>
+      <w:pPr>
+        <w:pStyle w:val="1"/>
+        <w:ind w:hanging="426"/>
+        <w:rPr>
+          <w:b/>
+          <w:bCs/>
+        </w:rPr>
+      </w:pPr>
       <w:proofErr w:type="spellStart"/>
       <w:r>
         <w:rPr>
@@ -3704,7 +4063,7 @@
           <w:bCs/>
           <w:lang w:val="en-US"/>
         </w:rPr>
-        <w:t>Что</w:t>
+        <w:t>Сформулируйте</w:t>
       </w:r>
       <w:proofErr w:type="spellEnd"/>
       <w:r>
@@ -3722,7 +4081,7 @@
           <w:bCs/>
           <w:lang w:val="en-US"/>
         </w:rPr>
-        <w:t>называется</w:t>
+        <w:t>определение</w:t>
       </w:r>
       <w:proofErr w:type="spellEnd"/>
       <w:r>
@@ -3740,7 +4099,7 @@
           <w:bCs/>
           <w:lang w:val="en-US"/>
         </w:rPr>
-        <w:t>алгебраической</w:t>
+        <w:t>магмы</w:t>
       </w:r>
       <w:proofErr w:type="spellEnd"/>
       <w:r>
@@ -3749,37 +4108,19 @@
           <w:bCs/>
           <w:lang w:val="en-US"/>
         </w:rPr>
-        <w:t xml:space="preserve"> </w:t>
-      </w:r>
-      <w:proofErr w:type="spellStart"/>
-      <w:r>
-        <w:rPr>
-          <w:b/>
-          <w:bCs/>
-          <w:lang w:val="en-US"/>
-        </w:rPr>
-        <w:t>структурой</w:t>
-      </w:r>
-      <w:proofErr w:type="spellEnd"/>
-      <w:r>
-        <w:rPr>
-          <w:b/>
-          <w:bCs/>
-          <w:lang w:val="en-US"/>
-        </w:rPr>
-        <w:t>?</w:t>
-      </w:r>
-    </w:p>
-    <w:p>
-      <w:pPr>
-        <w:pStyle w:val="1"/>
-        <w:numPr>
-          <w:ilvl w:val="0"/>
-          <w:numId w:val="0"/>
-        </w:numPr>
-      </w:pPr>
-      <w:r>
-        <w:t xml:space="preserve">Алгебраической структурой </w:t>
+        <w:t>.</w:t>
+      </w:r>
+    </w:p>
+    <w:p>
+      <w:pPr>
+        <w:pStyle w:val="1"/>
+        <w:numPr>
+          <w:ilvl w:val="0"/>
+          <w:numId w:val="0"/>
+        </w:numPr>
+      </w:pPr>
+      <w:r>
+        <w:t xml:space="preserve">Алгебраическая структура </w:t>
       </w:r>
       <w:r>
         <w:t>&lt;</w:t>
@@ -3794,7 +4135,42 @@
         <w:t>, *&gt;</w:t>
       </w:r>
       <w:r>
-        <w:t xml:space="preserve"> называется множество </w:t>
+        <w:t xml:space="preserve"> </w:t>
+      </w:r>
+      <w:r>
+        <w:t>называется магмой если на ней определен внутренний закон композиции.</w:t>
+      </w:r>
+    </w:p>
+    <w:p>
+      <w:pPr>
+        <w:pStyle w:val="1"/>
+        <w:ind w:hanging="426"/>
+        <w:rPr>
+          <w:b/>
+          <w:bCs/>
+        </w:rPr>
+      </w:pPr>
+      <w:r>
+        <w:rPr>
+          <w:b/>
+          <w:bCs/>
+        </w:rPr>
+        <w:t>Какая алгебраическая структура является полугруппой?</w:t>
+      </w:r>
+    </w:p>
+    <w:p>
+      <w:pPr>
+        <w:pStyle w:val="1"/>
+        <w:numPr>
+          <w:ilvl w:val="0"/>
+          <w:numId w:val="0"/>
+        </w:numPr>
+      </w:pPr>
+      <w:r>
+        <w:t xml:space="preserve">Алгебраическая структура </w:t>
+      </w:r>
+      <w:r>
+        <w:t>&lt;</w:t>
       </w:r>
       <w:r>
         <w:rPr>
@@ -3803,13 +4179,10 @@
         <w:t>M</w:t>
       </w:r>
       <w:r>
-        <w:t xml:space="preserve"> </w:t>
-      </w:r>
-      <w:r>
-        <w:t>с зафиксированным на нём оператором *</w:t>
-      </w:r>
-      <w:r>
-        <w:t>.</w:t>
+        <w:t xml:space="preserve">, *&gt; </w:t>
+      </w:r>
+      <w:r>
+        <w:t>называется полугруппой если * ассоциативна.</w:t>
       </w:r>
     </w:p>
     <w:p>
@@ -3826,19 +4199,34 @@
           <w:b/>
           <w:bCs/>
         </w:rPr>
-        <w:t>Что называется внешним законом композиции?</w:t>
-      </w:r>
-    </w:p>
-    <w:p>
-      <w:pPr>
-        <w:pStyle w:val="1"/>
-        <w:numPr>
-          <w:ilvl w:val="0"/>
-          <w:numId w:val="0"/>
-        </w:numPr>
-      </w:pPr>
-      <w:r>
-        <w:t>Внешним законом композиции элементов множества Ω, называемых множеством операторов закона, и элементов множества M называется отображение множества Ω × M в M.</w:t>
+        <w:t>Какая алгебраическая структура является моноидом?</w:t>
+      </w:r>
+    </w:p>
+    <w:p>
+      <w:pPr>
+        <w:pStyle w:val="1"/>
+        <w:numPr>
+          <w:ilvl w:val="0"/>
+          <w:numId w:val="0"/>
+        </w:numPr>
+      </w:pPr>
+      <w:r>
+        <w:t xml:space="preserve">Алгебраическая структура </w:t>
+      </w:r>
+      <w:r>
+        <w:t>&lt;</w:t>
+      </w:r>
+      <w:r>
+        <w:rPr>
+          <w:lang w:val="en-US"/>
+        </w:rPr>
+        <w:t>M</w:t>
+      </w:r>
+      <w:r>
+        <w:t>, *&gt;</w:t>
+      </w:r>
+      <w:r>
+        <w:t xml:space="preserve"> называется моноидом если * ассоциативна и в алгебраической системе существует нейтральный элемент.</w:t>
       </w:r>
     </w:p>
     <w:p>
@@ -3855,505 +4243,144 @@
           <w:b/>
           <w:bCs/>
         </w:rPr>
-        <w:t>Перечислите аксиомы группы.</w:t>
-      </w:r>
-    </w:p>
-    <w:p>
-      <w:pPr>
-        <w:pStyle w:val="1"/>
-        <w:numPr>
-          <w:ilvl w:val="0"/>
-          <w:numId w:val="0"/>
-        </w:numPr>
-      </w:pPr>
-      <w:r>
-        <w:t xml:space="preserve">Алгебраическая структура </w:t>
-      </w:r>
-      <w:r>
-        <w:t>&lt;</w:t>
-      </w:r>
-      <w:r>
-        <w:rPr>
-          <w:lang w:val="en-US"/>
-        </w:rPr>
-        <w:t>G</w:t>
-      </w:r>
-      <w:r>
-        <w:t>, *&gt;</w:t>
-      </w:r>
-      <w:r>
-        <w:t xml:space="preserve"> называется группой если выполнены следующие требования (аксиомы группы):</w:t>
-      </w:r>
-    </w:p>
-    <w:p>
-      <w:pPr>
-        <w:pStyle w:val="1"/>
-        <w:numPr>
-          <w:ilvl w:val="0"/>
-          <w:numId w:val="0"/>
-        </w:numPr>
-      </w:pPr>
-      <w:r>
-        <w:t>1) А</w:t>
-      </w:r>
-      <w:r>
-        <w:t>ссоциативность:</w:t>
-      </w:r>
-      <w:r>
-        <w:t xml:space="preserve"> </w:t>
-      </w:r>
+        <w:t>Сформулируйте определение левой (правой) дистрибутивности закона относительно закона ∗.</w:t>
+      </w:r>
+    </w:p>
+    <w:p>
+      <w:pPr>
+        <w:pStyle w:val="1"/>
+        <w:numPr>
+          <w:ilvl w:val="0"/>
+          <w:numId w:val="0"/>
+        </w:numPr>
+      </w:pPr>
+      <w:r>
+        <w:t>Закон * называется дистрибутивным слева(справа) относительно закона + если</w:t>
+      </w:r>
+      <w:r>
+        <w:t>: (</w:t>
+      </w:r>
+      <w:r>
+        <w:t>∀</w:t>
+      </w:r>
+      <w:r>
+        <w:t xml:space="preserve"> </w:t>
+      </w:r>
+      <w:r>
+        <w:rPr>
+          <w:lang w:val="en-US"/>
+        </w:rPr>
+        <w:t>x</w:t>
+      </w:r>
+      <w:r>
+        <w:t xml:space="preserve">, </w:t>
+      </w:r>
+      <w:r>
+        <w:rPr>
+          <w:lang w:val="en-US"/>
+        </w:rPr>
+        <w:t>y</w:t>
+      </w:r>
+      <w:r>
+        <w:t xml:space="preserve">, </w:t>
+      </w:r>
+      <w:r>
+        <w:rPr>
+          <w:lang w:val="en-US"/>
+        </w:rPr>
+        <w:t>z</w:t>
+      </w:r>
+      <w:r>
+        <w:t xml:space="preserve"> </w:t>
+      </w:r>
+      <w:r>
+        <w:t>∈</w:t>
+      </w:r>
+      <w:r>
+        <w:t xml:space="preserve"> </w:t>
+      </w:r>
+      <w:r>
+        <w:rPr>
+          <w:lang w:val="en-US"/>
+        </w:rPr>
+        <w:t>M</w:t>
+      </w:r>
+      <w:r>
+        <w:t xml:space="preserve">) </w:t>
+      </w:r>
+      <w:r>
+        <w:rPr>
+          <w:lang w:val="en-US"/>
+        </w:rPr>
+        <w:t>x</w:t>
+      </w:r>
+      <w:r>
+        <w:t xml:space="preserve"> * (</w:t>
+      </w:r>
+      <w:r>
+        <w:rPr>
+          <w:lang w:val="en-US"/>
+        </w:rPr>
+        <w:t>y</w:t>
+      </w:r>
+      <w:r>
+        <w:t xml:space="preserve"> + </w:t>
+      </w:r>
+      <w:r>
+        <w:rPr>
+          <w:lang w:val="en-US"/>
+        </w:rPr>
+        <w:t>z</w:t>
+      </w:r>
+      <w:r>
+        <w:t xml:space="preserve">) = </w:t>
+      </w:r>
+      <w:r>
+        <w:rPr>
+          <w:lang w:val="en-US"/>
+        </w:rPr>
+        <w:t>x</w:t>
+      </w:r>
+      <w:r>
+        <w:t xml:space="preserve"> * </w:t>
+      </w:r>
+      <w:r>
+        <w:rPr>
+          <w:lang w:val="en-US"/>
+        </w:rPr>
+        <w:t>y</w:t>
+      </w:r>
+      <w:r>
+        <w:t xml:space="preserve"> + </w:t>
+      </w:r>
+      <w:r>
+        <w:rPr>
+          <w:lang w:val="en-US"/>
+        </w:rPr>
+        <w:t>x</w:t>
+      </w:r>
+      <w:r>
+        <w:t xml:space="preserve"> * </w:t>
+      </w:r>
+      <w:r>
+        <w:rPr>
+          <w:lang w:val="en-US"/>
+        </w:rPr>
+        <w:t>z</w:t>
+      </w:r>
+      <w:r>
+        <w:t xml:space="preserve">        </w:t>
+      </w:r>
+      <w:proofErr w:type="gramStart"/>
+      <w:r>
+        <w:t xml:space="preserve">  </w:t>
+      </w:r>
+      <w:r>
+        <w:t xml:space="preserve"> (</w:t>
+      </w:r>
+      <w:proofErr w:type="gramEnd"/>
       <w:r>
         <w:t>(</w:t>
-      </w:r>
-      <w:bookmarkStart w:id="0" w:name="_Hlk180142846"/>
-      <w:r>
-        <w:t>∀</w:t>
-      </w:r>
-      <w:bookmarkEnd w:id="0"/>
-      <w:r>
-        <w:t xml:space="preserve"> </w:t>
-      </w:r>
-      <w:r>
-        <w:rPr>
-          <w:lang w:val="en-US"/>
-        </w:rPr>
-        <w:t>x</w:t>
-      </w:r>
-      <w:r>
-        <w:t xml:space="preserve">, </w:t>
-      </w:r>
-      <w:r>
-        <w:rPr>
-          <w:lang w:val="en-US"/>
-        </w:rPr>
-        <w:t>y</w:t>
-      </w:r>
-      <w:r>
-        <w:t xml:space="preserve">, </w:t>
-      </w:r>
-      <w:r>
-        <w:rPr>
-          <w:lang w:val="en-US"/>
-        </w:rPr>
-        <w:t>z</w:t>
-      </w:r>
-      <w:r>
-        <w:t xml:space="preserve"> </w:t>
-      </w:r>
-      <w:r>
-        <w:t>∈</w:t>
-      </w:r>
-      <w:r>
-        <w:t xml:space="preserve"> </w:t>
-      </w:r>
-      <w:r>
-        <w:rPr>
-          <w:lang w:val="en-US"/>
-        </w:rPr>
-        <w:t>G</w:t>
-      </w:r>
-      <w:r>
-        <w:t>) x ∗ (y ∗ z) = (x ∗ y) ∗ z;</w:t>
-      </w:r>
-    </w:p>
-    <w:p>
-      <w:pPr>
-        <w:pStyle w:val="1"/>
-        <w:numPr>
-          <w:ilvl w:val="0"/>
-          <w:numId w:val="0"/>
-        </w:numPr>
-      </w:pPr>
-      <w:r>
-        <w:t xml:space="preserve">2) Существование </w:t>
-      </w:r>
-      <w:r>
-        <w:t>нейтральн</w:t>
-      </w:r>
-      <w:r>
-        <w:t>ого</w:t>
-      </w:r>
-      <w:r>
-        <w:t xml:space="preserve"> элемент</w:t>
-      </w:r>
-      <w:r>
-        <w:t>а</w:t>
-      </w:r>
-      <w:r>
-        <w:t>: ∃ e ∈ G: ∀x ∈ G x ∗ e = x = e ∗ x;</w:t>
-      </w:r>
-    </w:p>
-    <w:p>
-      <w:pPr>
-        <w:pStyle w:val="1"/>
-        <w:numPr>
-          <w:ilvl w:val="0"/>
-          <w:numId w:val="0"/>
-        </w:numPr>
-      </w:pPr>
-      <w:r>
-        <w:t>3) обратный элемент: ∀x ∈ G ∃ x</w:t>
-      </w:r>
-      <w:r>
-        <w:rPr>
-          <w:vertAlign w:val="superscript"/>
-        </w:rPr>
-        <w:t>-1</w:t>
-      </w:r>
-      <w:r>
-        <w:t>: x ∗ x</w:t>
-      </w:r>
-      <w:r>
-        <w:rPr>
-          <w:vertAlign w:val="superscript"/>
-        </w:rPr>
-        <w:t>-1</w:t>
-      </w:r>
-      <w:r>
-        <w:t xml:space="preserve"> = x</w:t>
-      </w:r>
-      <w:r>
-        <w:rPr>
-          <w:vertAlign w:val="superscript"/>
-        </w:rPr>
-        <w:t>-1</w:t>
-      </w:r>
-      <w:r>
-        <w:t xml:space="preserve"> ∗ x = </w:t>
-      </w:r>
-      <w:r>
-        <w:rPr>
-          <w:lang w:val="en-US"/>
-        </w:rPr>
-        <w:t>e</w:t>
-      </w:r>
-      <w:r>
-        <w:t>;</w:t>
-      </w:r>
-    </w:p>
-    <w:p>
-      <w:pPr>
-        <w:pStyle w:val="1"/>
-        <w:ind w:hanging="426"/>
-        <w:rPr>
-          <w:b/>
-          <w:bCs/>
-        </w:rPr>
-      </w:pPr>
-      <w:proofErr w:type="spellStart"/>
-      <w:r>
-        <w:rPr>
-          <w:b/>
-          <w:bCs/>
-          <w:lang w:val="en-US"/>
-        </w:rPr>
-        <w:t>Сформулируйте</w:t>
-      </w:r>
-      <w:proofErr w:type="spellEnd"/>
-      <w:r>
-        <w:rPr>
-          <w:b/>
-          <w:bCs/>
-          <w:lang w:val="en-US"/>
-        </w:rPr>
-        <w:t xml:space="preserve"> </w:t>
-      </w:r>
-      <w:proofErr w:type="spellStart"/>
-      <w:r>
-        <w:rPr>
-          <w:b/>
-          <w:bCs/>
-          <w:lang w:val="en-US"/>
-        </w:rPr>
-        <w:t>определение</w:t>
-      </w:r>
-      <w:proofErr w:type="spellEnd"/>
-      <w:r>
-        <w:rPr>
-          <w:b/>
-          <w:bCs/>
-          <w:lang w:val="en-US"/>
-        </w:rPr>
-        <w:t xml:space="preserve"> </w:t>
-      </w:r>
-      <w:proofErr w:type="spellStart"/>
-      <w:r>
-        <w:rPr>
-          <w:b/>
-          <w:bCs/>
-          <w:lang w:val="en-US"/>
-        </w:rPr>
-        <w:t>магмы</w:t>
-      </w:r>
-      <w:proofErr w:type="spellEnd"/>
-      <w:r>
-        <w:rPr>
-          <w:b/>
-          <w:bCs/>
-          <w:lang w:val="en-US"/>
-        </w:rPr>
-        <w:t>.</w:t>
-      </w:r>
-    </w:p>
-    <w:p>
-      <w:pPr>
-        <w:pStyle w:val="1"/>
-        <w:numPr>
-          <w:ilvl w:val="0"/>
-          <w:numId w:val="0"/>
-        </w:numPr>
-      </w:pPr>
-      <w:r>
-        <w:t xml:space="preserve">Алгебраическая структура </w:t>
-      </w:r>
-      <w:r>
-        <w:t>&lt;</w:t>
-      </w:r>
-      <w:r>
-        <w:rPr>
-          <w:lang w:val="en-US"/>
-        </w:rPr>
-        <w:t>M</w:t>
-      </w:r>
-      <w:r>
-        <w:t>, *&gt;</w:t>
-      </w:r>
-      <w:r>
-        <w:t xml:space="preserve"> </w:t>
-      </w:r>
-      <w:r>
-        <w:t>называется магмой если на ней определен внутренний закон композиции.</w:t>
-      </w:r>
-    </w:p>
-    <w:p>
-      <w:pPr>
-        <w:pStyle w:val="1"/>
-        <w:ind w:hanging="426"/>
-        <w:rPr>
-          <w:b/>
-          <w:bCs/>
-        </w:rPr>
-      </w:pPr>
-      <w:r>
-        <w:rPr>
-          <w:b/>
-          <w:bCs/>
-        </w:rPr>
-        <w:t>Какая алгебраическая структура является полугруппой?</w:t>
-      </w:r>
-    </w:p>
-    <w:p>
-      <w:pPr>
-        <w:pStyle w:val="1"/>
-        <w:numPr>
-          <w:ilvl w:val="0"/>
-          <w:numId w:val="0"/>
-        </w:numPr>
-      </w:pPr>
-      <w:r>
-        <w:t xml:space="preserve">Алгебраическая структура </w:t>
-      </w:r>
-      <w:r>
-        <w:t>&lt;</w:t>
-      </w:r>
-      <w:r>
-        <w:rPr>
-          <w:lang w:val="en-US"/>
-        </w:rPr>
-        <w:t>M</w:t>
-      </w:r>
-      <w:r>
-        <w:t xml:space="preserve">, *&gt; </w:t>
-      </w:r>
-      <w:r>
-        <w:t>называется полугруппой если * ассоциативна.</w:t>
-      </w:r>
-    </w:p>
-    <w:p>
-      <w:pPr>
-        <w:pStyle w:val="1"/>
-        <w:ind w:hanging="426"/>
-        <w:rPr>
-          <w:b/>
-          <w:bCs/>
-        </w:rPr>
-      </w:pPr>
-      <w:r>
-        <w:rPr>
-          <w:b/>
-          <w:bCs/>
-        </w:rPr>
-        <w:t>Какая алгебраическая структура является моноидом?</w:t>
-      </w:r>
-    </w:p>
-    <w:p>
-      <w:pPr>
-        <w:pStyle w:val="1"/>
-        <w:numPr>
-          <w:ilvl w:val="0"/>
-          <w:numId w:val="0"/>
-        </w:numPr>
-      </w:pPr>
-      <w:r>
-        <w:t xml:space="preserve">Алгебраическая структура </w:t>
-      </w:r>
-      <w:r>
-        <w:t>&lt;</w:t>
-      </w:r>
-      <w:r>
-        <w:rPr>
-          <w:lang w:val="en-US"/>
-        </w:rPr>
-        <w:t>M</w:t>
-      </w:r>
-      <w:r>
-        <w:t>, *&gt;</w:t>
-      </w:r>
-      <w:r>
-        <w:t xml:space="preserve"> называется моноидом если * ассоциативна и в алгебраической системе существует нейтральный элемент.</w:t>
-      </w:r>
-    </w:p>
-    <w:p>
-      <w:pPr>
-        <w:pStyle w:val="1"/>
-        <w:ind w:hanging="426"/>
-        <w:rPr>
-          <w:b/>
-          <w:bCs/>
-        </w:rPr>
-      </w:pPr>
-      <w:r>
-        <w:rPr>
-          <w:b/>
-          <w:bCs/>
-        </w:rPr>
-        <w:t>Сформулируйте определение левой (правой) дистрибутивности закона относительно закона ∗.</w:t>
-      </w:r>
-    </w:p>
-    <w:p>
-      <w:pPr>
-        <w:pStyle w:val="1"/>
-        <w:numPr>
-          <w:ilvl w:val="0"/>
-          <w:numId w:val="0"/>
-        </w:numPr>
-      </w:pPr>
-      <w:r>
-        <w:t>Закон * называется дистрибутивным слева(справа) относительно закона + если</w:t>
-      </w:r>
-      <w:r>
-        <w:t>: (</w:t>
-      </w:r>
-      <w:r>
-        <w:t>∀</w:t>
-      </w:r>
-      <w:r>
-        <w:t xml:space="preserve"> </w:t>
-      </w:r>
-      <w:r>
-        <w:rPr>
-          <w:lang w:val="en-US"/>
-        </w:rPr>
-        <w:t>x</w:t>
-      </w:r>
-      <w:r>
-        <w:t xml:space="preserve">, </w:t>
-      </w:r>
-      <w:r>
-        <w:rPr>
-          <w:lang w:val="en-US"/>
-        </w:rPr>
-        <w:t>y</w:t>
-      </w:r>
-      <w:r>
-        <w:t xml:space="preserve">, </w:t>
-      </w:r>
-      <w:r>
-        <w:rPr>
-          <w:lang w:val="en-US"/>
-        </w:rPr>
-        <w:t>z</w:t>
-      </w:r>
-      <w:r>
-        <w:t xml:space="preserve"> </w:t>
-      </w:r>
-      <w:r>
-        <w:t>∈</w:t>
-      </w:r>
-      <w:r>
-        <w:t xml:space="preserve"> </w:t>
-      </w:r>
-      <w:r>
-        <w:rPr>
-          <w:lang w:val="en-US"/>
-        </w:rPr>
-        <w:t>M</w:t>
-      </w:r>
-      <w:r>
-        <w:t xml:space="preserve">) </w:t>
-      </w:r>
-      <w:r>
-        <w:rPr>
-          <w:lang w:val="en-US"/>
-        </w:rPr>
-        <w:t>x</w:t>
-      </w:r>
-      <w:r>
-        <w:t xml:space="preserve"> * (</w:t>
-      </w:r>
-      <w:r>
-        <w:rPr>
-          <w:lang w:val="en-US"/>
-        </w:rPr>
-        <w:t>y</w:t>
-      </w:r>
-      <w:r>
-        <w:t xml:space="preserve"> + </w:t>
-      </w:r>
-      <w:r>
-        <w:rPr>
-          <w:lang w:val="en-US"/>
-        </w:rPr>
-        <w:t>z</w:t>
-      </w:r>
-      <w:r>
-        <w:t xml:space="preserve">) = </w:t>
-      </w:r>
-      <w:r>
-        <w:rPr>
-          <w:lang w:val="en-US"/>
-        </w:rPr>
-        <w:t>x</w:t>
-      </w:r>
-      <w:r>
-        <w:t xml:space="preserve"> * </w:t>
-      </w:r>
-      <w:r>
-        <w:rPr>
-          <w:lang w:val="en-US"/>
-        </w:rPr>
-        <w:t>y</w:t>
-      </w:r>
-      <w:r>
-        <w:t xml:space="preserve"> + </w:t>
-      </w:r>
-      <w:r>
-        <w:rPr>
-          <w:lang w:val="en-US"/>
-        </w:rPr>
-        <w:t>x</w:t>
-      </w:r>
-      <w:r>
-        <w:t xml:space="preserve"> * </w:t>
-      </w:r>
-      <w:r>
-        <w:rPr>
-          <w:lang w:val="en-US"/>
-        </w:rPr>
-        <w:t>z</w:t>
-      </w:r>
-      <w:r>
-        <w:t xml:space="preserve"> ((</w:t>
       </w:r>
       <w:r>
         <w:rPr>
@@ -4559,13 +4586,7 @@
         </w:numPr>
       </w:pPr>
       <w:r>
-        <w:t xml:space="preserve">3) </w:t>
-      </w:r>
-      <w:r>
-        <w:t>·</w:t>
-      </w:r>
-      <w:r>
-        <w:t xml:space="preserve"> двояко дистрибутивен относительно +</w:t>
+        <w:t>3) · двояко дистрибутивен относительно +</w:t>
       </w:r>
     </w:p>
     <w:p>
@@ -4609,13 +4630,7 @@
         <w:t>m</w:t>
       </w:r>
       <w:r>
-        <w:t xml:space="preserve"> </w:t>
-      </w:r>
-      <w:r>
-        <w:t>∈</w:t>
-      </w:r>
-      <w:r>
-        <w:t xml:space="preserve"> </w:t>
+        <w:t xml:space="preserve"> ∈ </w:t>
       </w:r>
       <w:r>
         <w:rPr>
@@ -4988,13 +5003,7 @@
         <w:rPr>
           <w:lang w:val="en-US"/>
         </w:rPr>
-        <w:t xml:space="preserve"> </w:t>
-      </w:r>
-      <w:r>
-        <w:rPr>
-          <w:lang w:val="en-US"/>
-        </w:rPr>
-        <w:t>∈</w:t>
+        <w:t xml:space="preserve"> ∈</w:t>
       </w:r>
       <w:r>
         <w:rPr>
@@ -5221,10 +5230,7 @@
         <w:t>x</w:t>
       </w:r>
       <w:r>
-        <w:t>),</w:t>
-      </w:r>
-      <w:r>
-        <w:t xml:space="preserve"> </w:t>
+        <w:t xml:space="preserve">), </w:t>
       </w:r>
       <w:r>
         <w:rPr>
@@ -5242,10 +5248,7 @@
         <w:t>x</w:t>
       </w:r>
       <w:r>
-        <w:t>)</w:t>
-      </w:r>
-      <w:r>
-        <w:t xml:space="preserve">, </w:t>
+        <w:t xml:space="preserve">), </w:t>
       </w:r>
       <w:r>
         <w:rPr>
@@ -5263,10 +5266,7 @@
         <w:t>x</w:t>
       </w:r>
       <w:r>
-        <w:t>)</w:t>
-      </w:r>
-      <w:r>
-        <w:t xml:space="preserve"> ∈ </w:t>
+        <w:t xml:space="preserve">) ∈ </w:t>
       </w:r>
       <w:r>
         <w:rPr>
@@ -5356,13 +5356,7 @@
         <w:t>x</w:t>
       </w:r>
       <w:r>
-        <w:t xml:space="preserve">) </w:t>
-      </w:r>
-      <w:r>
-        <w:t>⋮</w:t>
-      </w:r>
-      <w:r>
-        <w:t xml:space="preserve"> </w:t>
+        <w:t xml:space="preserve">) ⋮ </w:t>
       </w:r>
       <w:r>
         <w:rPr>
@@ -5408,21 +5402,117 @@
         <w:t>x</w:t>
       </w:r>
       <w:r>
+        <w:t xml:space="preserve">) ⋮ </w:t>
+      </w:r>
+      <w:r>
+        <w:rPr>
+          <w:lang w:val="en-US"/>
+        </w:rPr>
+        <w:t>q</w:t>
+      </w:r>
+      <w:r>
+        <w:t>(</w:t>
+      </w:r>
+      <w:r>
+        <w:rPr>
+          <w:lang w:val="en-US"/>
+        </w:rPr>
+        <w:t>x</w:t>
+      </w:r>
+      <w:r>
+        <w:t>)</w:t>
+      </w:r>
+    </w:p>
+    <w:p>
+      <w:pPr>
+        <w:pStyle w:val="1"/>
+        <w:numPr>
+          <w:ilvl w:val="0"/>
+          <w:numId w:val="0"/>
+        </w:numPr>
+        <w:rPr>
+          <w:lang w:val="en-US"/>
+        </w:rPr>
+      </w:pPr>
+      <w:r>
+        <w:rPr>
+          <w:lang w:val="en-US"/>
+        </w:rPr>
+        <w:t>2)</w:t>
+      </w:r>
+      <w:r>
+        <w:rPr>
+          <w:lang w:val="en-US"/>
+        </w:rPr>
+        <w:t xml:space="preserve"> </w:t>
+      </w:r>
+      <w:r>
+        <w:rPr>
+          <w:lang w:val="en-US"/>
+        </w:rPr>
+        <w:t>p</w:t>
+      </w:r>
+      <w:r>
+        <w:rPr>
+          <w:lang w:val="en-US"/>
+        </w:rPr>
+        <w:t>(</w:t>
+      </w:r>
+      <w:r>
+        <w:rPr>
+          <w:lang w:val="en-US"/>
+        </w:rPr>
+        <w:t>x</w:t>
+      </w:r>
+      <w:r>
+        <w:rPr>
+          <w:lang w:val="en-US"/>
+        </w:rPr>
+        <w:t xml:space="preserve">) ⋮ </w:t>
+      </w:r>
+      <w:r>
+        <w:rPr>
+          <w:lang w:val="en-US"/>
+        </w:rPr>
+        <w:t>q</w:t>
+      </w:r>
+      <w:r>
+        <w:rPr>
+          <w:lang w:val="en-US"/>
+        </w:rPr>
+        <w:t>(</w:t>
+      </w:r>
+      <w:r>
+        <w:rPr>
+          <w:lang w:val="en-US"/>
+        </w:rPr>
+        <w:t>x</w:t>
+      </w:r>
+      <w:r>
+        <w:rPr>
+          <w:lang w:val="en-US"/>
+        </w:rPr>
         <w:t xml:space="preserve">) </w:t>
       </w:r>
       <w:r>
-        <w:t>⋮</w:t>
-      </w:r>
-      <w:r>
-        <w:t xml:space="preserve"> </w:t>
-      </w:r>
-      <w:r>
-        <w:rPr>
-          <w:lang w:val="en-US"/>
-        </w:rPr>
-        <w:t>q</w:t>
-      </w:r>
-      <w:r>
+        <w:t>и</w:t>
+      </w:r>
+      <w:r>
+        <w:rPr>
+          <w:lang w:val="en-US"/>
+        </w:rPr>
+        <w:t xml:space="preserve"> </w:t>
+      </w:r>
+      <w:r>
+        <w:rPr>
+          <w:lang w:val="en-US"/>
+        </w:rPr>
+        <w:t>g</w:t>
+      </w:r>
+      <w:r>
+        <w:rPr>
+          <w:lang w:val="en-US"/>
+        </w:rPr>
         <w:t>(</w:t>
       </w:r>
       <w:r>
@@ -5432,136 +5522,10 @@
         <w:t>x</w:t>
       </w:r>
       <w:r>
-        <w:t>)</w:t>
-      </w:r>
-    </w:p>
-    <w:p>
-      <w:pPr>
-        <w:pStyle w:val="1"/>
-        <w:numPr>
-          <w:ilvl w:val="0"/>
-          <w:numId w:val="0"/>
-        </w:numPr>
-        <w:rPr>
-          <w:lang w:val="en-US"/>
-        </w:rPr>
-      </w:pPr>
-      <w:r>
-        <w:rPr>
-          <w:lang w:val="en-US"/>
-        </w:rPr>
-        <w:t>2)</w:t>
-      </w:r>
-      <w:r>
-        <w:rPr>
-          <w:lang w:val="en-US"/>
-        </w:rPr>
-        <w:t xml:space="preserve"> </w:t>
-      </w:r>
-      <w:r>
-        <w:rPr>
-          <w:lang w:val="en-US"/>
-        </w:rPr>
-        <w:t>p</w:t>
-      </w:r>
-      <w:r>
-        <w:rPr>
-          <w:lang w:val="en-US"/>
-        </w:rPr>
-        <w:t>(</w:t>
-      </w:r>
-      <w:r>
-        <w:rPr>
-          <w:lang w:val="en-US"/>
-        </w:rPr>
-        <w:t>x</w:t>
-      </w:r>
-      <w:r>
-        <w:rPr>
-          <w:lang w:val="en-US"/>
-        </w:rPr>
-        <w:t xml:space="preserve">) </w:t>
-      </w:r>
-      <w:r>
-        <w:rPr>
-          <w:lang w:val="en-US"/>
-        </w:rPr>
-        <w:t>⋮</w:t>
-      </w:r>
-      <w:r>
-        <w:rPr>
-          <w:lang w:val="en-US"/>
-        </w:rPr>
-        <w:t xml:space="preserve"> </w:t>
-      </w:r>
-      <w:r>
-        <w:rPr>
-          <w:lang w:val="en-US"/>
-        </w:rPr>
-        <w:t>q</w:t>
-      </w:r>
-      <w:r>
-        <w:rPr>
-          <w:lang w:val="en-US"/>
-        </w:rPr>
-        <w:t>(</w:t>
-      </w:r>
-      <w:r>
-        <w:rPr>
-          <w:lang w:val="en-US"/>
-        </w:rPr>
-        <w:t>x</w:t>
-      </w:r>
-      <w:r>
-        <w:rPr>
-          <w:lang w:val="en-US"/>
-        </w:rPr>
-        <w:t xml:space="preserve">) </w:t>
-      </w:r>
-      <w:r>
-        <w:t>и</w:t>
-      </w:r>
-      <w:r>
-        <w:rPr>
-          <w:lang w:val="en-US"/>
-        </w:rPr>
-        <w:t xml:space="preserve"> </w:t>
-      </w:r>
-      <w:r>
-        <w:rPr>
-          <w:lang w:val="en-US"/>
-        </w:rPr>
-        <w:t>g</w:t>
-      </w:r>
-      <w:r>
-        <w:rPr>
-          <w:lang w:val="en-US"/>
-        </w:rPr>
-        <w:t>(</w:t>
-      </w:r>
-      <w:r>
-        <w:rPr>
-          <w:lang w:val="en-US"/>
-        </w:rPr>
-        <w:t>x</w:t>
-      </w:r>
-      <w:r>
-        <w:rPr>
-          <w:lang w:val="en-US"/>
-        </w:rPr>
-        <w:t xml:space="preserve">) </w:t>
-      </w:r>
-      <w:r>
-        <w:rPr>
-          <w:lang w:val="en-US"/>
-        </w:rPr>
-        <w:t>⋮</w:t>
-      </w:r>
-      <w:r>
-        <w:rPr>
-          <w:lang w:val="en-US"/>
-        </w:rPr>
-        <w:t xml:space="preserve"> </w:t>
+        <w:rPr>
+          <w:lang w:val="en-US"/>
+        </w:rPr>
+        <w:t xml:space="preserve">) ⋮ </w:t>
       </w:r>
       <w:r>
         <w:rPr>
@@ -5599,19 +5563,7 @@
         <w:rPr>
           <w:lang w:val="en-US"/>
         </w:rPr>
-        <w:t xml:space="preserve"> (</w:t>
-      </w:r>
-      <w:r>
-        <w:rPr>
-          <w:lang w:val="en-US"/>
-        </w:rPr>
-        <w:t>∀</w:t>
-      </w:r>
-      <w:r>
-        <w:rPr>
-          <w:lang w:val="en-US"/>
-        </w:rPr>
-        <w:t xml:space="preserve"> </w:t>
+        <w:t xml:space="preserve"> (∀ </w:t>
       </w:r>
       <w:r>
         <w:rPr>
@@ -5659,19 +5611,7 @@
         <w:rPr>
           <w:lang w:val="en-US"/>
         </w:rPr>
-        <w:t xml:space="preserve">) </w:t>
-      </w:r>
-      <w:r>
-        <w:rPr>
-          <w:lang w:val="en-US"/>
-        </w:rPr>
-        <w:t>∈</w:t>
-      </w:r>
-      <w:r>
-        <w:rPr>
-          <w:lang w:val="en-US"/>
-        </w:rPr>
-        <w:t xml:space="preserve"> </w:t>
+        <w:t xml:space="preserve">) ∈ </w:t>
       </w:r>
       <w:r>
         <w:rPr>
@@ -6155,34 +6095,25 @@
         <w:t>f</w:t>
       </w:r>
       <w:r>
+        <w:t xml:space="preserve">) = </w:t>
+      </w:r>
+      <w:r>
+        <w:rPr>
+          <w:lang w:val="en-US"/>
+        </w:rPr>
+        <w:t>deg</w:t>
+      </w:r>
+      <w:r>
+        <w:t>(</w:t>
+      </w:r>
+      <w:r>
+        <w:rPr>
+          <w:lang w:val="en-US"/>
+        </w:rPr>
+        <w:t>g</w:t>
+      </w:r>
+      <w:r>
         <w:t xml:space="preserve">) </w:t>
-      </w:r>
-      <w:r>
-        <w:t>=</w:t>
-      </w:r>
-      <w:r>
-        <w:t xml:space="preserve"> </w:t>
-      </w:r>
-      <w:r>
-        <w:rPr>
-          <w:lang w:val="en-US"/>
-        </w:rPr>
-        <w:t>deg</w:t>
-      </w:r>
-      <w:r>
-        <w:t>(</w:t>
-      </w:r>
-      <w:r>
-        <w:rPr>
-          <w:lang w:val="en-US"/>
-        </w:rPr>
-        <w:t>g</w:t>
-      </w:r>
-      <w:r>
-        <w:t>)</w:t>
-      </w:r>
-      <w:r>
-        <w:t xml:space="preserve"> </w:t>
       </w:r>
       <w:r>
         <w:rPr>
@@ -6224,21 +6155,7 @@
           <w:b/>
           <w:bCs/>
         </w:rPr>
-        <w:t>Как связана степень остатка r(x) от деления полинома p(x) на полином со степенями</w:t>
-      </w:r>
-      <w:r>
-        <w:rPr>
-          <w:b/>
-          <w:bCs/>
-        </w:rPr>
-        <w:t xml:space="preserve"> </w:t>
-      </w:r>
-      <w:r>
-        <w:rPr>
-          <w:b/>
-          <w:bCs/>
-        </w:rPr>
-        <w:t>этих полиномов?</w:t>
+        <w:t>Как связана степень остатка r(x) от деления полинома p(x) на полином со степенями этих полиномов?</w:t>
       </w:r>
     </w:p>
     <w:p>
@@ -6251,6 +6168,33 @@
       </w:pPr>
       <w:r>
         <w:t>Степень остатка от деления полиномов меньше степени полинома делителя.</w:t>
+      </w:r>
+      <w:r>
+        <w:t xml:space="preserve"> </w:t>
+      </w:r>
+      <w:r>
+        <w:t xml:space="preserve">p(x) = g(x)q(x) + r(x), </w:t>
+      </w:r>
+      <w:proofErr w:type="spellStart"/>
+      <w:r>
+        <w:t>deg</w:t>
+      </w:r>
+      <w:proofErr w:type="spellEnd"/>
+      <w:r>
+        <w:t xml:space="preserve">(r) </w:t>
+      </w:r>
+      <w:proofErr w:type="gramStart"/>
+      <w:r>
+        <w:t xml:space="preserve">&lt; </w:t>
+      </w:r>
+      <w:proofErr w:type="spellStart"/>
+      <w:r>
+        <w:t>deg</w:t>
+      </w:r>
+      <w:proofErr w:type="spellEnd"/>
+      <w:proofErr w:type="gramEnd"/>
+      <w:r>
+        <w:t>(q).</w:t>
       </w:r>
     </w:p>
     <w:p>
@@ -6423,13 +6367,7 @@
         <w:t>o</w:t>
       </w:r>
       <w:r>
-        <w:t xml:space="preserve"> </w:t>
-      </w:r>
-      <w:r>
-        <w:t>∈</w:t>
-      </w:r>
-      <w:r>
-        <w:t xml:space="preserve"> </w:t>
+        <w:t xml:space="preserve"> ∈ </w:t>
       </w:r>
       <w:r>
         <w:rPr>
@@ -7190,49 +7128,46 @@
         <w:t xml:space="preserve"> </w:t>
       </w:r>
       <w:r>
+        <w:t>∈ К</w:t>
+      </w:r>
+    </w:p>
+    <w:p>
+      <w:pPr>
+        <w:pStyle w:val="1"/>
+        <w:numPr>
+          <w:ilvl w:val="0"/>
+          <w:numId w:val="0"/>
+        </w:numPr>
+      </w:pPr>
+      <w:proofErr w:type="spellStart"/>
+      <w:r>
+        <w:rPr>
+          <w:lang w:val="en-US"/>
+        </w:rPr>
+        <w:t>i</w:t>
+      </w:r>
+      <w:proofErr w:type="spellEnd"/>
+      <w:r>
+        <w:t xml:space="preserve"> – </w:t>
+      </w:r>
+      <w:r>
+        <w:t xml:space="preserve">номер строки </w:t>
+      </w:r>
+      <w:proofErr w:type="spellStart"/>
+      <w:r>
+        <w:rPr>
+          <w:lang w:val="en-US"/>
+        </w:rPr>
+        <w:t>i</w:t>
+      </w:r>
+      <w:proofErr w:type="spellEnd"/>
+      <w:r>
+        <w:t xml:space="preserve"> </w:t>
+      </w:r>
+      <w:r>
         <w:t>∈</w:t>
       </w:r>
       <w:r>
-        <w:t xml:space="preserve"> К</w:t>
-      </w:r>
-    </w:p>
-    <w:p>
-      <w:pPr>
-        <w:pStyle w:val="1"/>
-        <w:numPr>
-          <w:ilvl w:val="0"/>
-          <w:numId w:val="0"/>
-        </w:numPr>
-      </w:pPr>
-      <w:proofErr w:type="spellStart"/>
-      <w:r>
-        <w:rPr>
-          <w:lang w:val="en-US"/>
-        </w:rPr>
-        <w:t>i</w:t>
-      </w:r>
-      <w:proofErr w:type="spellEnd"/>
-      <w:r>
-        <w:t xml:space="preserve"> – </w:t>
-      </w:r>
-      <w:r>
-        <w:t xml:space="preserve">номер строки </w:t>
-      </w:r>
-      <w:proofErr w:type="spellStart"/>
-      <w:r>
-        <w:rPr>
-          <w:lang w:val="en-US"/>
-        </w:rPr>
-        <w:t>i</w:t>
-      </w:r>
-      <w:proofErr w:type="spellEnd"/>
-      <w:r>
-        <w:t xml:space="preserve"> </w:t>
-      </w:r>
-      <w:r>
-        <w:t>∈</w:t>
-      </w:r>
-      <w:r>
         <w:t xml:space="preserve"> {1, 2, 3, …, </w:t>
       </w:r>
       <w:r>
@@ -7260,10 +7195,7 @@
         <w:t>j</w:t>
       </w:r>
       <w:r>
-        <w:t xml:space="preserve"> </w:t>
-      </w:r>
-      <w:r>
-        <w:t>–</w:t>
+        <w:t xml:space="preserve"> –</w:t>
       </w:r>
       <w:r>
         <w:t xml:space="preserve"> номер столбца</w:t>
@@ -7447,11 +7379,9 @@
       <w:r>
         <w:t xml:space="preserve">(Квадратная матрица называется диагональной если </w:t>
       </w:r>
-      <w:proofErr w:type="gramStart"/>
-      <w:r>
-        <w:t>все ее элементы</w:t>
-      </w:r>
-      <w:proofErr w:type="gramEnd"/>
+      <w:r>
+        <w:t>все ее элементы,</w:t>
+      </w:r>
       <w:r>
         <w:t xml:space="preserve"> не стоящие на главной диагонали равны 0) </w:t>
       </w:r>
@@ -7967,13 +7897,7 @@
       </w:r>
       <w:proofErr w:type="gramEnd"/>
       <w:r>
-        <w:t>m, p), B</w:t>
-      </w:r>
-      <w:r>
-        <w:t xml:space="preserve"> </w:t>
-      </w:r>
-      <w:r>
-        <w:t xml:space="preserve">∈ </w:t>
+        <w:t xml:space="preserve">m, p), B ∈ </w:t>
       </w:r>
       <w:proofErr w:type="spellStart"/>
       <w:r>
@@ -8001,13 +7925,7 @@
       </w:r>
       <w:proofErr w:type="spellEnd"/>
       <w:r>
-        <w:t>(m, n),</w:t>
-      </w:r>
-      <w:r>
-        <w:t xml:space="preserve"> </w:t>
-      </w:r>
-      <w:r>
-        <w:t>тогда</w:t>
+        <w:t>(m, n), тогда</w:t>
       </w:r>
     </w:p>
     <w:p>
@@ -8229,10 +8147,10 @@
           <w:ilvl w:val="0"/>
           <w:numId w:val="0"/>
         </w:numPr>
-        <w:rPr>
-          <w:lang w:val="en-US"/>
-        </w:rPr>
-      </w:pPr>
+      </w:pPr>
+      <w:r>
+        <w:t>Перемножать можно только матрицы, у которых число столбцов первого сомножителя совпадает с числом строк второго сомножителя</w:t>
+      </w:r>
     </w:p>
     <w:p>
       <w:pPr>
@@ -8603,22 +8521,7 @@
         <w:t xml:space="preserve"> </w:t>
       </w:r>
       <w:r>
-        <w:t>Согласованность со</w:t>
-      </w:r>
-      <w:r>
-        <w:t xml:space="preserve"> </w:t>
-      </w:r>
-      <w:r>
-        <w:t>сложением матриц:</w:t>
-      </w:r>
-      <w:r>
-        <w:t xml:space="preserve"> </w:t>
-      </w:r>
-      <w:r>
-        <w:t>∀</w:t>
-      </w:r>
-      <w:r>
-        <w:t xml:space="preserve"> </w:t>
+        <w:t xml:space="preserve">Согласованность со сложением матриц: ∀ </w:t>
       </w:r>
       <w:r>
         <w:rPr>
@@ -8684,9 +8587,6 @@
           <w:ilvl w:val="0"/>
           <w:numId w:val="0"/>
         </w:numPr>
-        <w:rPr>
-          <w:lang w:val="en-US"/>
-        </w:rPr>
       </w:pPr>
       <w:r>
         <w:t>(</w:t>
@@ -8760,22 +8660,16 @@
         </w:numPr>
       </w:pPr>
       <w:r>
-        <w:t xml:space="preserve">2) </w:t>
-      </w:r>
-      <w:r>
-        <w:t>Согласованность с умножением матрицы на число:</w:t>
-      </w:r>
-    </w:p>
-    <w:p>
-      <w:pPr>
-        <w:pStyle w:val="1"/>
-        <w:numPr>
-          <w:ilvl w:val="0"/>
-          <w:numId w:val="0"/>
-        </w:numPr>
-        <w:rPr>
-          <w:lang w:val="en-US"/>
-        </w:rPr>
+        <w:t>2) Согласованность с умножением матрицы на число:</w:t>
+      </w:r>
+    </w:p>
+    <w:p>
+      <w:pPr>
+        <w:pStyle w:val="1"/>
+        <w:numPr>
+          <w:ilvl w:val="0"/>
+          <w:numId w:val="0"/>
+        </w:numPr>
       </w:pPr>
       <w:r>
         <w:t>∀</w:t>
@@ -8887,16 +8781,7 @@
         </w:numPr>
       </w:pPr>
       <w:r>
-        <w:t xml:space="preserve">3) </w:t>
-      </w:r>
-      <w:r>
-        <w:t>Согласованность с</w:t>
-      </w:r>
-      <w:r>
-        <w:t xml:space="preserve"> </w:t>
-      </w:r>
-      <w:r>
-        <w:t>умножением матриц:</w:t>
+        <w:t>3) Согласованность с умножением матриц:</w:t>
       </w:r>
     </w:p>
     <w:p>
@@ -9446,16 +9331,16 @@
           <w:noProof/>
         </w:rPr>
         <w:drawing>
-          <wp:anchor distT="0" distB="0" distL="114300" distR="114300" simplePos="0" relativeHeight="251662336" behindDoc="0" locked="0" layoutInCell="1" allowOverlap="1" wp14:anchorId="4EA45406" wp14:editId="04137F6F">
+          <wp:anchor distT="0" distB="0" distL="114300" distR="114300" simplePos="0" relativeHeight="251662336" behindDoc="0" locked="0" layoutInCell="1" allowOverlap="1" wp14:anchorId="4EA45406" wp14:editId="2F739424">
             <wp:simplePos x="0" y="0"/>
             <wp:positionH relativeFrom="column">
-              <wp:posOffset>5715</wp:posOffset>
+              <wp:posOffset>250190</wp:posOffset>
             </wp:positionH>
             <wp:positionV relativeFrom="paragraph">
-              <wp:posOffset>1344295</wp:posOffset>
+              <wp:posOffset>1355725</wp:posOffset>
             </wp:positionV>
-            <wp:extent cx="2461189" cy="731520"/>
-            <wp:effectExtent l="0" t="0" r="0" b="0"/>
+            <wp:extent cx="1714500" cy="508810"/>
+            <wp:effectExtent l="0" t="0" r="0" b="5715"/>
             <wp:wrapTopAndBottom/>
             <wp:docPr id="8" name="Рисунок 8"/>
             <wp:cNvGraphicFramePr>
@@ -9483,7 +9368,7 @@
                   <pic:spPr>
                     <a:xfrm>
                       <a:off x="0" y="0"/>
-                      <a:ext cx="2461189" cy="731520"/>
+                      <a:ext cx="1714500" cy="508810"/>
                     </a:xfrm>
                     <a:prstGeom prst="rect">
                       <a:avLst/>
@@ -9799,10 +9684,7 @@
             </m:e>
           </m:d>
           <m:r>
-            <m:t xml:space="preserve"> </m:t>
-          </m:r>
-          <m:r>
-            <m:t xml:space="preserve">= </m:t>
+            <m:t xml:space="preserve"> = </m:t>
           </m:r>
         </m:oMath>
       </m:oMathPara>
@@ -9814,7 +9696,7 @@
           <w:ilvl w:val="0"/>
           <w:numId w:val="0"/>
         </w:numPr>
-        <w:ind w:left="-142"/>
+        <w:ind w:left="-284"/>
         <w:rPr>
           <w:rFonts w:eastAsiaTheme="minorEastAsia"/>
           <w:iCs/>
@@ -10016,10 +9898,7 @@
             </m:e>
             <m:sub>
               <m:r>
-                <m:t>1</m:t>
-              </m:r>
-              <m:r>
-                <m:t>2</m:t>
+                <m:t>12</m:t>
               </m:r>
             </m:sub>
           </m:sSub>
@@ -10045,20 +9924,14 @@
                 </m:dPr>
                 <m:e>
                   <m:r>
-                    <m:t>-</m:t>
-                  </m:r>
-                  <m:r>
-                    <m:t>1</m:t>
+                    <m:t>-1</m:t>
                   </m:r>
                 </m:e>
               </m:d>
             </m:e>
             <m:sup>
               <m:r>
-                <m:t>1+</m:t>
-              </m:r>
-              <m:r>
-                <m:t>2</m:t>
+                <m:t>1+2</m:t>
               </m:r>
             </m:sup>
           </m:sSup>
@@ -10109,10 +9982,7 @@
                       </m:e>
                       <m:sub>
                         <m:r>
-                          <m:t>2</m:t>
-                        </m:r>
-                        <m:r>
-                          <m:t>1</m:t>
+                          <m:t>21</m:t>
                         </m:r>
                       </m:sub>
                     </m:sSub>
@@ -10156,10 +10026,7 @@
                       </m:e>
                       <m:sub>
                         <m:r>
-                          <m:t>3</m:t>
-                        </m:r>
-                        <m:r>
-                          <m:t>1</m:t>
+                          <m:t>31</m:t>
                         </m:r>
                       </m:sub>
                     </m:sSub>
@@ -10207,10 +10074,7 @@
             </m:e>
             <m:sub>
               <m:r>
-                <m:t>1</m:t>
-              </m:r>
-              <m:r>
-                <m:t>3</m:t>
+                <m:t>13</m:t>
               </m:r>
             </m:sub>
           </m:sSub>
@@ -10232,10 +10096,7 @@
             </m:e>
             <m:sup>
               <m:r>
-                <m:t>1+</m:t>
-              </m:r>
-              <m:r>
-                <m:t>3</m:t>
+                <m:t>1+3</m:t>
               </m:r>
             </m:sup>
           </m:sSup>
@@ -10286,10 +10147,7 @@
                       </m:e>
                       <m:sub>
                         <m:r>
-                          <m:t>2</m:t>
-                        </m:r>
-                        <m:r>
-                          <m:t>1</m:t>
+                          <m:t>21</m:t>
                         </m:r>
                       </m:sub>
                     </m:sSub>
@@ -10310,10 +10168,7 @@
                       </m:e>
                       <m:sub>
                         <m:r>
-                          <m:t>2</m:t>
-                        </m:r>
-                        <m:r>
-                          <m:t>2</m:t>
+                          <m:t>22</m:t>
                         </m:r>
                       </m:sub>
                     </m:sSub>
@@ -10336,10 +10191,7 @@
                       </m:e>
                       <m:sub>
                         <m:r>
-                          <m:t>3</m:t>
-                        </m:r>
-                        <m:r>
-                          <m:t>1</m:t>
+                          <m:t>31</m:t>
                         </m:r>
                       </m:sub>
                     </m:sSub>
@@ -10360,10 +10212,7 @@
                       </m:e>
                       <m:sub>
                         <m:r>
-                          <m:t>3</m:t>
-                        </m:r>
-                        <m:r>
-                          <m:t>2</m:t>
+                          <m:t>32</m:t>
                         </m:r>
                       </m:sub>
                     </m:sSub>
@@ -10583,19 +10432,7 @@
         <w:rPr>
           <w:iCs/>
         </w:rPr>
-        <w:t>, ...</w:t>
-      </w:r>
-      <w:r>
-        <w:rPr>
-          <w:iCs/>
-        </w:rPr>
-        <w:t>,</w:t>
-      </w:r>
-      <w:r>
-        <w:rPr>
-          <w:iCs/>
-        </w:rPr>
-        <w:t xml:space="preserve"> </w:t>
+        <w:t xml:space="preserve">, ..., </w:t>
       </w:r>
       <w:proofErr w:type="spellStart"/>
       <w:r>
@@ -10691,10 +10528,7 @@
       </w:r>
       <w:proofErr w:type="spellEnd"/>
       <w:r>
-        <w:t>} - коэффициентами системы</w:t>
-      </w:r>
-      <w:r>
-        <w:t xml:space="preserve">, </w:t>
+        <w:t xml:space="preserve">} - коэффициентами системы, </w:t>
       </w:r>
       <w:r>
         <w:rPr>
@@ -10978,13 +10812,7 @@
         <w:t xml:space="preserve"> </w:t>
       </w:r>
       <w:r>
-        <w:t xml:space="preserve">произвольной строки матрицы на число λ </w:t>
-      </w:r>
-      <w:r>
-        <w:t>≠</w:t>
-      </w:r>
-      <w:r>
-        <w:t xml:space="preserve"> 0;</w:t>
+        <w:t>произвольной строки матрицы на число λ ≠ 0;</w:t>
       </w:r>
     </w:p>
     <w:p>
@@ -11088,10 +10916,7 @@
         <w:t xml:space="preserve"> </w:t>
       </w:r>
       <w:r>
-        <w:t>м</w:t>
-      </w:r>
-      <w:r>
-        <w:t>атрицу</w:t>
+        <w:t>матрицу</w:t>
       </w:r>
       <w:r>
         <w:t>.</w:t>
@@ -11383,25 +11208,72 @@
         <w:rPr>
           <w:rFonts w:eastAsiaTheme="minorEastAsia"/>
         </w:rPr>
-        <w:t xml:space="preserve">, </w:t>
+        <w:t xml:space="preserve">, ∆ - </w:t>
       </w:r>
       <w:r>
         <w:rPr>
           <w:rFonts w:eastAsiaTheme="minorEastAsia"/>
         </w:rPr>
+        <w:t>определитель изначальной матрицы СЛАУ.</w:t>
+      </w:r>
+    </w:p>
+    <w:p>
+      <w:pPr>
+        <w:pStyle w:val="1"/>
+        <w:ind w:hanging="426"/>
+        <w:rPr>
+          <w:b/>
+          <w:bCs/>
+        </w:rPr>
+      </w:pPr>
+      <w:r>
+        <w:rPr>
+          <w:b/>
+          <w:bCs/>
+        </w:rPr>
+        <w:t>При каком условии возможно нахождение решения СЛАУ методом Крамера?</w:t>
+      </w:r>
+    </w:p>
+    <w:p>
+      <w:pPr>
+        <w:pStyle w:val="1"/>
+        <w:numPr>
+          <w:ilvl w:val="0"/>
+          <w:numId w:val="0"/>
+        </w:numPr>
+      </w:pPr>
+      <w:r>
+        <w:t xml:space="preserve">При условии, что </w:t>
+      </w:r>
+      <w:r>
         <w:t>∆</w:t>
       </w:r>
       <w:r>
-        <w:rPr>
-          <w:rFonts w:eastAsiaTheme="minorEastAsia"/>
-        </w:rPr>
-        <w:t xml:space="preserve"> - </w:t>
-      </w:r>
-      <w:r>
-        <w:rPr>
-          <w:rFonts w:eastAsiaTheme="minorEastAsia"/>
-        </w:rPr>
-        <w:t>определитель изначальной матрицы СЛАУ.</w:t>
+        <w:t xml:space="preserve"> = </w:t>
+      </w:r>
+      <w:r>
+        <w:rPr>
+          <w:lang w:val="en-US"/>
+        </w:rPr>
+        <w:t>det</w:t>
+      </w:r>
+      <w:r>
+        <w:t>(</w:t>
+      </w:r>
+      <w:r>
+        <w:rPr>
+          <w:lang w:val="en-US"/>
+        </w:rPr>
+        <w:t>A</w:t>
+      </w:r>
+      <w:r>
+        <w:t xml:space="preserve">) </w:t>
+      </w:r>
+      <w:r>
+        <w:t>≠</w:t>
+      </w:r>
+      <w:r>
+        <w:t xml:space="preserve"> 0.</w:t>
       </w:r>
     </w:p>
     <w:p>
@@ -11418,22 +11290,103 @@
           <w:b/>
           <w:bCs/>
         </w:rPr>
-        <w:t>При каком условии возможно нахождение решения СЛАУ методом Крамера?</w:t>
-      </w:r>
-    </w:p>
-    <w:p>
-      <w:pPr>
-        <w:pStyle w:val="1"/>
-        <w:numPr>
-          <w:ilvl w:val="0"/>
-          <w:numId w:val="0"/>
-        </w:numPr>
-      </w:pPr>
-      <w:r>
-        <w:t xml:space="preserve">При условии, что </w:t>
-      </w:r>
-      <w:r>
-        <w:t>∆</w:t>
+        <w:t>В чем заключается метод Гаусса?</w:t>
+      </w:r>
+    </w:p>
+    <w:p>
+      <w:pPr>
+        <w:pStyle w:val="1"/>
+        <w:numPr>
+          <w:ilvl w:val="0"/>
+          <w:numId w:val="0"/>
+        </w:numPr>
+      </w:pPr>
+      <w:r>
+        <w:t>Метод Гаусса заключается в том, чтобы элементарными</w:t>
+      </w:r>
+      <w:r>
+        <w:t xml:space="preserve"> </w:t>
+      </w:r>
+      <w:r>
+        <w:t>преобразованиями</w:t>
+      </w:r>
+      <w:r>
+        <w:t xml:space="preserve"> </w:t>
+      </w:r>
+      <w:r>
+        <w:t>привести расширенную матрицу системы к</w:t>
+      </w:r>
+      <w:r>
+        <w:t xml:space="preserve"> </w:t>
+      </w:r>
+      <w:proofErr w:type="spellStart"/>
+      <w:r>
+        <w:t>верхнетреугольному</w:t>
+      </w:r>
+      <w:proofErr w:type="spellEnd"/>
+      <w:r>
+        <w:t xml:space="preserve"> виду и затем,</w:t>
+      </w:r>
+      <w:r>
+        <w:t xml:space="preserve"> </w:t>
+      </w:r>
+      <w:r>
+        <w:t>используя метод подстановки найти</w:t>
+      </w:r>
+      <w:r>
+        <w:t xml:space="preserve"> </w:t>
+      </w:r>
+      <w:r>
+        <w:t>решение</w:t>
+      </w:r>
+      <w:r>
+        <w:t>.</w:t>
+      </w:r>
+    </w:p>
+    <w:p>
+      <w:pPr>
+        <w:pStyle w:val="1"/>
+        <w:ind w:hanging="426"/>
+        <w:rPr>
+          <w:b/>
+          <w:bCs/>
+        </w:rPr>
+      </w:pPr>
+      <w:r>
+        <w:rPr>
+          <w:b/>
+          <w:bCs/>
+        </w:rPr>
+        <w:t>В чем заключается метод обратной матрицы для решения СЛАУ?</w:t>
+      </w:r>
+    </w:p>
+    <w:p>
+      <w:pPr>
+        <w:pStyle w:val="1"/>
+        <w:numPr>
+          <w:ilvl w:val="0"/>
+          <w:numId w:val="0"/>
+        </w:numPr>
+        <w:rPr>
+          <w:lang w:val="en-US"/>
+        </w:rPr>
+      </w:pPr>
+      <w:r>
+        <w:t xml:space="preserve">Метод обратной матрицы, заключается в </w:t>
+      </w:r>
+      <w:proofErr w:type="spellStart"/>
+      <w:r>
+        <w:t>домножении</w:t>
+      </w:r>
+      <w:proofErr w:type="spellEnd"/>
+      <w:r>
+        <w:t xml:space="preserve"> обоих частей матричного уравнения </w:t>
+      </w:r>
+      <w:r>
+        <w:rPr>
+          <w:lang w:val="en-US"/>
+        </w:rPr>
+        <w:t>AX</w:t>
       </w:r>
       <w:r>
         <w:t xml:space="preserve"> = </w:t>
@@ -11442,11 +11395,32 @@
         <w:rPr>
           <w:lang w:val="en-US"/>
         </w:rPr>
-        <w:t>det</w:t>
-      </w:r>
-      <w:r>
-        <w:t>(</w:t>
-      </w:r>
+        <w:t>B</w:t>
+      </w:r>
+      <w:r>
+        <w:t xml:space="preserve"> </w:t>
+      </w:r>
+      <w:r>
+        <w:t>на матрицу обратную А</w:t>
+      </w:r>
+      <w:r>
+        <w:rPr>
+          <w:lang w:val="en-US"/>
+        </w:rPr>
+        <w:t>:</w:t>
+      </w:r>
+    </w:p>
+    <w:p>
+      <w:pPr>
+        <w:pStyle w:val="1"/>
+        <w:numPr>
+          <w:ilvl w:val="0"/>
+          <w:numId w:val="0"/>
+        </w:numPr>
+        <w:rPr>
+          <w:lang w:val="en-US"/>
+        </w:rPr>
+      </w:pPr>
       <w:r>
         <w:rPr>
           <w:lang w:val="en-US"/>
@@ -11454,13 +11428,80 @@
         <w:t>A</w:t>
       </w:r>
       <w:r>
-        <w:t xml:space="preserve">) </w:t>
-      </w:r>
-      <w:r>
-        <w:t>≠</w:t>
-      </w:r>
-      <w:r>
-        <w:t xml:space="preserve"> 0.</w:t>
+        <w:rPr>
+          <w:vertAlign w:val="superscript"/>
+          <w:lang w:val="en-US"/>
+        </w:rPr>
+        <w:t>-1</w:t>
+      </w:r>
+      <w:r>
+        <w:rPr>
+          <w:lang w:val="en-US"/>
+        </w:rPr>
+        <w:t xml:space="preserve"> * A * X = A</w:t>
+      </w:r>
+      <w:r>
+        <w:rPr>
+          <w:vertAlign w:val="superscript"/>
+          <w:lang w:val="en-US"/>
+        </w:rPr>
+        <w:t>-1</w:t>
+      </w:r>
+      <w:r>
+        <w:rPr>
+          <w:lang w:val="en-US"/>
+        </w:rPr>
+        <w:t xml:space="preserve"> * B </w:t>
+      </w:r>
+      <w:r>
+        <w:rPr>
+          <w:lang w:val="en-US"/>
+        </w:rPr>
+        <w:t>⇔</w:t>
+      </w:r>
+      <w:r>
+        <w:rPr>
+          <w:lang w:val="en-US"/>
+        </w:rPr>
+        <w:t xml:space="preserve"> E * X = A</w:t>
+      </w:r>
+      <w:r>
+        <w:rPr>
+          <w:vertAlign w:val="superscript"/>
+          <w:lang w:val="en-US"/>
+        </w:rPr>
+        <w:t>-1</w:t>
+      </w:r>
+      <w:r>
+        <w:rPr>
+          <w:lang w:val="en-US"/>
+        </w:rPr>
+        <w:t xml:space="preserve"> * B </w:t>
+      </w:r>
+      <w:r>
+        <w:rPr>
+          <w:lang w:val="en-US"/>
+        </w:rPr>
+        <w:t>⇔</w:t>
+      </w:r>
+      <w:r>
+        <w:rPr>
+          <w:lang w:val="en-US"/>
+        </w:rPr>
+        <w:t xml:space="preserve"> X = A</w:t>
+      </w:r>
+      <w:r>
+        <w:rPr>
+          <w:vertAlign w:val="superscript"/>
+          <w:lang w:val="en-US"/>
+        </w:rPr>
+        <w:t>-1</w:t>
+      </w:r>
+      <w:r>
+        <w:rPr>
+          <w:lang w:val="en-US"/>
+        </w:rPr>
+        <w:t xml:space="preserve"> * B</w:t>
       </w:r>
     </w:p>
     <w:p>
@@ -11477,234 +11518,6 @@
           <w:b/>
           <w:bCs/>
         </w:rPr>
-        <w:t>В чем заключается метод Гаусса?</w:t>
-      </w:r>
-    </w:p>
-    <w:p>
-      <w:pPr>
-        <w:pStyle w:val="1"/>
-        <w:numPr>
-          <w:ilvl w:val="0"/>
-          <w:numId w:val="0"/>
-        </w:numPr>
-      </w:pPr>
-      <w:r>
-        <w:t>Метод Гаусса заключается в том, чтобы элементарными</w:t>
-      </w:r>
-      <w:r>
-        <w:t xml:space="preserve"> </w:t>
-      </w:r>
-      <w:r>
-        <w:t>преобразованиями</w:t>
-      </w:r>
-      <w:r>
-        <w:t xml:space="preserve"> </w:t>
-      </w:r>
-      <w:r>
-        <w:t>привести расширенную матрицу системы к</w:t>
-      </w:r>
-      <w:r>
-        <w:t xml:space="preserve"> </w:t>
-      </w:r>
-      <w:proofErr w:type="spellStart"/>
-      <w:r>
-        <w:t>верхнетреугольному</w:t>
-      </w:r>
-      <w:proofErr w:type="spellEnd"/>
-      <w:r>
-        <w:t xml:space="preserve"> виду и затем,</w:t>
-      </w:r>
-      <w:r>
-        <w:t xml:space="preserve"> </w:t>
-      </w:r>
-      <w:r>
-        <w:t>используя метод подстановки найти</w:t>
-      </w:r>
-      <w:r>
-        <w:t xml:space="preserve"> </w:t>
-      </w:r>
-      <w:r>
-        <w:t>решение</w:t>
-      </w:r>
-      <w:r>
-        <w:t>.</w:t>
-      </w:r>
-    </w:p>
-    <w:p>
-      <w:pPr>
-        <w:pStyle w:val="1"/>
-        <w:ind w:hanging="426"/>
-        <w:rPr>
-          <w:b/>
-          <w:bCs/>
-        </w:rPr>
-      </w:pPr>
-      <w:r>
-        <w:rPr>
-          <w:b/>
-          <w:bCs/>
-        </w:rPr>
-        <w:t>В чем заключается метод обратной матрицы для решения СЛАУ?</w:t>
-      </w:r>
-    </w:p>
-    <w:p>
-      <w:pPr>
-        <w:pStyle w:val="1"/>
-        <w:numPr>
-          <w:ilvl w:val="0"/>
-          <w:numId w:val="0"/>
-        </w:numPr>
-        <w:rPr>
-          <w:lang w:val="en-US"/>
-        </w:rPr>
-      </w:pPr>
-      <w:r>
-        <w:t xml:space="preserve">Метод обратной матрицы, заключается в </w:t>
-      </w:r>
-      <w:proofErr w:type="spellStart"/>
-      <w:r>
-        <w:t>домножении</w:t>
-      </w:r>
-      <w:proofErr w:type="spellEnd"/>
-      <w:r>
-        <w:t xml:space="preserve"> обоих частей матричного уравнения </w:t>
-      </w:r>
-      <w:r>
-        <w:rPr>
-          <w:lang w:val="en-US"/>
-        </w:rPr>
-        <w:t>AX</w:t>
-      </w:r>
-      <w:r>
-        <w:t xml:space="preserve"> = </w:t>
-      </w:r>
-      <w:r>
-        <w:rPr>
-          <w:lang w:val="en-US"/>
-        </w:rPr>
-        <w:t>B</w:t>
-      </w:r>
-      <w:r>
-        <w:t xml:space="preserve"> </w:t>
-      </w:r>
-      <w:r>
-        <w:t>на матрицу обратную А</w:t>
-      </w:r>
-      <w:r>
-        <w:rPr>
-          <w:lang w:val="en-US"/>
-        </w:rPr>
-        <w:t>:</w:t>
-      </w:r>
-    </w:p>
-    <w:p>
-      <w:pPr>
-        <w:pStyle w:val="1"/>
-        <w:numPr>
-          <w:ilvl w:val="0"/>
-          <w:numId w:val="0"/>
-        </w:numPr>
-        <w:rPr>
-          <w:lang w:val="en-US"/>
-        </w:rPr>
-      </w:pPr>
-      <w:r>
-        <w:rPr>
-          <w:lang w:val="en-US"/>
-        </w:rPr>
-        <w:t>A</w:t>
-      </w:r>
-      <w:r>
-        <w:rPr>
-          <w:vertAlign w:val="superscript"/>
-          <w:lang w:val="en-US"/>
-        </w:rPr>
-        <w:t>-1</w:t>
-      </w:r>
-      <w:r>
-        <w:rPr>
-          <w:lang w:val="en-US"/>
-        </w:rPr>
-        <w:t xml:space="preserve"> * A * X = A</w:t>
-      </w:r>
-      <w:r>
-        <w:rPr>
-          <w:vertAlign w:val="superscript"/>
-          <w:lang w:val="en-US"/>
-        </w:rPr>
-        <w:t>-1</w:t>
-      </w:r>
-      <w:r>
-        <w:rPr>
-          <w:lang w:val="en-US"/>
-        </w:rPr>
-        <w:t xml:space="preserve"> * B </w:t>
-      </w:r>
-      <w:r>
-        <w:rPr>
-          <w:lang w:val="en-US"/>
-        </w:rPr>
-        <w:t>⇔</w:t>
-      </w:r>
-      <w:r>
-        <w:rPr>
-          <w:lang w:val="en-US"/>
-        </w:rPr>
-        <w:t xml:space="preserve"> E * X = A</w:t>
-      </w:r>
-      <w:r>
-        <w:rPr>
-          <w:vertAlign w:val="superscript"/>
-          <w:lang w:val="en-US"/>
-        </w:rPr>
-        <w:t>-1</w:t>
-      </w:r>
-      <w:r>
-        <w:rPr>
-          <w:lang w:val="en-US"/>
-        </w:rPr>
-        <w:t xml:space="preserve"> * B </w:t>
-      </w:r>
-      <w:r>
-        <w:rPr>
-          <w:lang w:val="en-US"/>
-        </w:rPr>
-        <w:t>⇔</w:t>
-      </w:r>
-      <w:r>
-        <w:rPr>
-          <w:lang w:val="en-US"/>
-        </w:rPr>
-        <w:t xml:space="preserve"> X = A</w:t>
-      </w:r>
-      <w:r>
-        <w:rPr>
-          <w:vertAlign w:val="superscript"/>
-          <w:lang w:val="en-US"/>
-        </w:rPr>
-        <w:t>-1</w:t>
-      </w:r>
-      <w:r>
-        <w:rPr>
-          <w:lang w:val="en-US"/>
-        </w:rPr>
-        <w:t xml:space="preserve"> * B</w:t>
-      </w:r>
-    </w:p>
-    <w:p>
-      <w:pPr>
-        <w:pStyle w:val="1"/>
-        <w:ind w:hanging="426"/>
-        <w:rPr>
-          <w:b/>
-          <w:bCs/>
-        </w:rPr>
-      </w:pPr>
-      <w:r>
-        <w:rPr>
-          <w:b/>
-          <w:bCs/>
-        </w:rPr>
         <w:t>Как найти обратную матрицу используя метод Гаусса?</w:t>
       </w:r>
     </w:p>
@@ -11717,10 +11530,7 @@
         </w:numPr>
       </w:pPr>
       <w:r>
-        <w:t>Э</w:t>
-      </w:r>
-      <w:r>
-        <w:t>лементарными</w:t>
+        <w:t>Элементарными</w:t>
       </w:r>
       <w:r>
         <w:t xml:space="preserve"> </w:t>
@@ -12242,19 +12052,7 @@
         <w:rPr>
           <w:rFonts w:eastAsia="SFBX1000"/>
         </w:rPr>
-        <w:t>Дополнительным</w:t>
-      </w:r>
-      <w:r>
-        <w:rPr>
-          <w:rFonts w:eastAsia="SFBX1000"/>
-        </w:rPr>
-        <w:t xml:space="preserve"> </w:t>
-      </w:r>
-      <w:r>
-        <w:rPr>
-          <w:rFonts w:eastAsia="SFBX1000"/>
-        </w:rPr>
-        <w:t>минором</w:t>
+        <w:t>Дополнительным минором</w:t>
       </w:r>
       <w:r>
         <w:rPr>
@@ -12277,10 +12075,7 @@
       </w:r>
       <w:proofErr w:type="spellEnd"/>
       <w:r>
-        <w:t xml:space="preserve"> </w:t>
-      </w:r>
-      <w:r>
-        <w:t>к</w:t>
+        <w:t xml:space="preserve"> к</w:t>
       </w:r>
       <w:r>
         <w:rPr>
@@ -12312,10 +12107,7 @@
       </w:r>
       <w:proofErr w:type="spellEnd"/>
       <w:r>
-        <w:t xml:space="preserve"> </w:t>
-      </w:r>
-      <w:r>
-        <w:t>называется</w:t>
+        <w:t xml:space="preserve"> называется</w:t>
       </w:r>
       <w:r>
         <w:rPr>
@@ -14427,6 +14219,7 @@
   <w:style w:type="character" w:default="1" w:styleId="a0">
     <w:name w:val="Default Paragraph Font"/>
     <w:uiPriority w:val="1"/>
+    <w:semiHidden/>
     <w:unhideWhenUsed/>
   </w:style>
   <w:style w:type="table" w:default="1" w:styleId="a1">

</xml_diff>